<commit_message>
changed the doc files
</commit_message>
<xml_diff>
--- a/8ReflectionAssignment.docx
+++ b/8ReflectionAssignment.docx
@@ -1,6 +1,6 @@
 
 <file path=word/document.xml><?xml version="1.0" encoding="utf-8"?>
-<w:document xmlns:wpc="http://schemas.microsoft.com/office/word/2010/wordprocessingCanvas" xmlns:cx="http://schemas.microsoft.com/office/drawing/2014/chartex" xmlns:cx1="http://schemas.microsoft.com/office/drawing/2015/9/8/chartex" xmlns:cx2="http://schemas.microsoft.com/office/drawing/2015/10/21/chartex" xmlns:cx3="http://schemas.microsoft.com/office/drawing/2016/5/9/chartex" xmlns:cx4="http://schemas.microsoft.com/office/drawing/2016/5/10/chartex" xmlns:cx5="http://schemas.microsoft.com/office/drawing/2016/5/11/chartex" xmlns:cx6="http://schemas.microsoft.com/office/drawing/2016/5/12/chartex" xmlns:cx7="http://schemas.microsoft.com/office/drawing/2016/5/13/chartex" xmlns:cx8="http://schemas.microsoft.com/office/drawing/2016/5/14/chartex" xmlns:mc="http://schemas.openxmlformats.org/markup-compatibility/2006" xmlns:aink="http://schemas.microsoft.com/office/drawing/2016/ink" xmlns:am3d="http://schemas.microsoft.com/office/drawing/2017/model3d" xmlns:o="urn:schemas-microsoft-com:office:office" xmlns:r="http://schemas.openxmlformats.org/officeDocument/2006/relationships" xmlns:m="http://schemas.openxmlformats.org/officeDocument/2006/math" xmlns:v="urn:schemas-microsoft-com:vml" xmlns:wp14="http://schemas.microsoft.com/office/word/2010/wordprocessingDrawing" xmlns:wp="http://schemas.openxmlformats.org/drawingml/2006/wordprocessingDrawing" xmlns:w10="urn:schemas-microsoft-com:office:word" xmlns:w="http://schemas.openxmlformats.org/wordprocessingml/2006/main" xmlns:w14="http://schemas.microsoft.com/office/word/2010/wordml" xmlns:w15="http://schemas.microsoft.com/office/word/2012/wordml" xmlns:w16cex="http://schemas.microsoft.com/office/word/2018/wordml/cex" xmlns:w16cid="http://schemas.microsoft.com/office/word/2016/wordml/cid" xmlns:w16="http://schemas.microsoft.com/office/word/2018/wordml" xmlns:w16se="http://schemas.microsoft.com/office/word/2015/wordml/symex" xmlns:wpg="http://schemas.microsoft.com/office/word/2010/wordprocessingGroup" xmlns:wpi="http://schemas.microsoft.com/office/word/2010/wordprocessingInk" xmlns:wne="http://schemas.microsoft.com/office/word/2006/wordml" xmlns:wps="http://schemas.microsoft.com/office/word/2010/wordprocessingShape" mc:Ignorable="w14 w15 w16se w16cid w16 w16cex wp14">
+<w:document xmlns:wpc="http://schemas.microsoft.com/office/word/2010/wordprocessingCanvas" xmlns:cx="http://schemas.microsoft.com/office/drawing/2014/chartex" xmlns:cx1="http://schemas.microsoft.com/office/drawing/2015/9/8/chartex" xmlns:cx2="http://schemas.microsoft.com/office/drawing/2015/10/21/chartex" xmlns:cx3="http://schemas.microsoft.com/office/drawing/2016/5/9/chartex" xmlns:cx4="http://schemas.microsoft.com/office/drawing/2016/5/10/chartex" xmlns:cx5="http://schemas.microsoft.com/office/drawing/2016/5/11/chartex" xmlns:cx6="http://schemas.microsoft.com/office/drawing/2016/5/12/chartex" xmlns:cx7="http://schemas.microsoft.com/office/drawing/2016/5/13/chartex" xmlns:cx8="http://schemas.microsoft.com/office/drawing/2016/5/14/chartex" xmlns:mc="http://schemas.openxmlformats.org/markup-compatibility/2006" xmlns:aink="http://schemas.microsoft.com/office/drawing/2016/ink" xmlns:am3d="http://schemas.microsoft.com/office/drawing/2017/model3d" xmlns:o="urn:schemas-microsoft-com:office:office" xmlns:oel="http://schemas.microsoft.com/office/2019/extlst" xmlns:r="http://schemas.openxmlformats.org/officeDocument/2006/relationships" xmlns:m="http://schemas.openxmlformats.org/officeDocument/2006/math" xmlns:v="urn:schemas-microsoft-com:vml" xmlns:wp14="http://schemas.microsoft.com/office/word/2010/wordprocessingDrawing" xmlns:wp="http://schemas.openxmlformats.org/drawingml/2006/wordprocessingDrawing" xmlns:w10="urn:schemas-microsoft-com:office:word" xmlns:w="http://schemas.openxmlformats.org/wordprocessingml/2006/main" xmlns:w14="http://schemas.microsoft.com/office/word/2010/wordml" xmlns:w15="http://schemas.microsoft.com/office/word/2012/wordml" xmlns:w16cex="http://schemas.microsoft.com/office/word/2018/wordml/cex" xmlns:w16cid="http://schemas.microsoft.com/office/word/2016/wordml/cid" xmlns:w16="http://schemas.microsoft.com/office/word/2018/wordml" xmlns:w16sdtdh="http://schemas.microsoft.com/office/word/2020/wordml/sdtdatahash" xmlns:w16se="http://schemas.microsoft.com/office/word/2015/wordml/symex" xmlns:wpg="http://schemas.microsoft.com/office/word/2010/wordprocessingGroup" xmlns:wpi="http://schemas.microsoft.com/office/word/2010/wordprocessingInk" xmlns:wne="http://schemas.microsoft.com/office/word/2006/wordml" xmlns:wps="http://schemas.microsoft.com/office/word/2010/wordprocessingShape" mc:Ignorable="w14 w15 w16se w16cid w16 w16cex w16sdtdh wp14">
   <w:body>
     <w:p>
       <w:pPr>
@@ -30,15 +30,7 @@
         <w:jc w:val="left"/>
       </w:pPr>
       <w:r>
-        <w:t xml:space="preserve">Write a </w:t>
-      </w:r>
-      <w:proofErr w:type="gramStart"/>
-      <w:r>
-        <w:t>console based</w:t>
-      </w:r>
-      <w:proofErr w:type="gramEnd"/>
-      <w:r>
-        <w:t xml:space="preserve"> application to dynamically load an assembly. Display the available types and their members. Prompt the user to invoke any method at</w:t>
+        <w:t>Write a console based application to dynamically load an assembly. Display the available types and their members. Prompt the user to invoke any method at</w:t>
       </w:r>
       <w:r>
         <w:rPr>
@@ -430,57 +422,6 @@
       </w:r>
       <w:r>
         <w:t>to these classes.</w:t>
-      </w:r>
-    </w:p>
-    <w:p>
-      <w:pPr>
-        <w:pStyle w:val="ListParagraph"/>
-        <w:numPr>
-          <w:ilvl w:val="1"/>
-          <w:numId w:val="1"/>
-        </w:numPr>
-        <w:tabs>
-          <w:tab w:val="left" w:pos="2640"/>
-          <w:tab w:val="left" w:pos="2641"/>
-        </w:tabs>
-        <w:spacing w:before="51" w:line="211" w:lineRule="auto"/>
-        <w:ind w:right="838" w:hanging="361"/>
-      </w:pPr>
-      <w:r>
-        <w:t xml:space="preserve">Write </w:t>
-      </w:r>
-      <w:r>
-        <w:rPr>
-          <w:rFonts w:ascii="Courier New" w:hAnsi="Courier New"/>
-        </w:rPr>
-        <w:t>Test</w:t>
-      </w:r>
-      <w:r>
-        <w:rPr>
-          <w:rFonts w:ascii="Courier New" w:hAnsi="Courier New"/>
-          <w:spacing w:val="-101"/>
-        </w:rPr>
-        <w:t xml:space="preserve"> </w:t>
-      </w:r>
-      <w:r>
-        <w:t xml:space="preserve">class which will read attributes applied on each </w:t>
-      </w:r>
-      <w:proofErr w:type="gramStart"/>
-      <w:r>
-        <w:t>classes</w:t>
-      </w:r>
-      <w:proofErr w:type="gramEnd"/>
-      <w:r>
-        <w:t xml:space="preserve"> using reflection</w:t>
-      </w:r>
-      <w:r>
-        <w:rPr>
-          <w:spacing w:val="-1"/>
-        </w:rPr>
-        <w:t xml:space="preserve"> </w:t>
-      </w:r>
-      <w:r>
-        <w:t>technique.</w:t>
       </w:r>
     </w:p>
     <w:p>
@@ -503,7 +444,7 @@
 </file>
 
 <file path=word/numbering.xml><?xml version="1.0" encoding="utf-8"?>
-<w:numbering xmlns:wpc="http://schemas.microsoft.com/office/word/2010/wordprocessingCanvas" xmlns:cx="http://schemas.microsoft.com/office/drawing/2014/chartex" xmlns:cx1="http://schemas.microsoft.com/office/drawing/2015/9/8/chartex" xmlns:cx2="http://schemas.microsoft.com/office/drawing/2015/10/21/chartex" xmlns:cx3="http://schemas.microsoft.com/office/drawing/2016/5/9/chartex" xmlns:cx4="http://schemas.microsoft.com/office/drawing/2016/5/10/chartex" xmlns:cx5="http://schemas.microsoft.com/office/drawing/2016/5/11/chartex" xmlns:cx6="http://schemas.microsoft.com/office/drawing/2016/5/12/chartex" xmlns:cx7="http://schemas.microsoft.com/office/drawing/2016/5/13/chartex" xmlns:cx8="http://schemas.microsoft.com/office/drawing/2016/5/14/chartex" xmlns:mc="http://schemas.openxmlformats.org/markup-compatibility/2006" xmlns:aink="http://schemas.microsoft.com/office/drawing/2016/ink" xmlns:am3d="http://schemas.microsoft.com/office/drawing/2017/model3d" xmlns:o="urn:schemas-microsoft-com:office:office" xmlns:r="http://schemas.openxmlformats.org/officeDocument/2006/relationships" xmlns:m="http://schemas.openxmlformats.org/officeDocument/2006/math" xmlns:v="urn:schemas-microsoft-com:vml" xmlns:wp14="http://schemas.microsoft.com/office/word/2010/wordprocessingDrawing" xmlns:wp="http://schemas.openxmlformats.org/drawingml/2006/wordprocessingDrawing" xmlns:w10="urn:schemas-microsoft-com:office:word" xmlns:w="http://schemas.openxmlformats.org/wordprocessingml/2006/main" xmlns:w14="http://schemas.microsoft.com/office/word/2010/wordml" xmlns:w15="http://schemas.microsoft.com/office/word/2012/wordml" xmlns:w16cex="http://schemas.microsoft.com/office/word/2018/wordml/cex" xmlns:w16cid="http://schemas.microsoft.com/office/word/2016/wordml/cid" xmlns:w16="http://schemas.microsoft.com/office/word/2018/wordml" xmlns:w16se="http://schemas.microsoft.com/office/word/2015/wordml/symex" xmlns:wpg="http://schemas.microsoft.com/office/word/2010/wordprocessingGroup" xmlns:wpi="http://schemas.microsoft.com/office/word/2010/wordprocessingInk" xmlns:wne="http://schemas.microsoft.com/office/word/2006/wordml" xmlns:wps="http://schemas.microsoft.com/office/word/2010/wordprocessingShape" mc:Ignorable="w14 w15 w16se w16cid w16 w16cex wp14">
+<w:numbering xmlns:wpc="http://schemas.microsoft.com/office/word/2010/wordprocessingCanvas" xmlns:cx="http://schemas.microsoft.com/office/drawing/2014/chartex" xmlns:cx1="http://schemas.microsoft.com/office/drawing/2015/9/8/chartex" xmlns:cx2="http://schemas.microsoft.com/office/drawing/2015/10/21/chartex" xmlns:cx3="http://schemas.microsoft.com/office/drawing/2016/5/9/chartex" xmlns:cx4="http://schemas.microsoft.com/office/drawing/2016/5/10/chartex" xmlns:cx5="http://schemas.microsoft.com/office/drawing/2016/5/11/chartex" xmlns:cx6="http://schemas.microsoft.com/office/drawing/2016/5/12/chartex" xmlns:cx7="http://schemas.microsoft.com/office/drawing/2016/5/13/chartex" xmlns:cx8="http://schemas.microsoft.com/office/drawing/2016/5/14/chartex" xmlns:mc="http://schemas.openxmlformats.org/markup-compatibility/2006" xmlns:aink="http://schemas.microsoft.com/office/drawing/2016/ink" xmlns:am3d="http://schemas.microsoft.com/office/drawing/2017/model3d" xmlns:o="urn:schemas-microsoft-com:office:office" xmlns:oel="http://schemas.microsoft.com/office/2019/extlst" xmlns:r="http://schemas.openxmlformats.org/officeDocument/2006/relationships" xmlns:m="http://schemas.openxmlformats.org/officeDocument/2006/math" xmlns:v="urn:schemas-microsoft-com:vml" xmlns:wp14="http://schemas.microsoft.com/office/word/2010/wordprocessingDrawing" xmlns:wp="http://schemas.openxmlformats.org/drawingml/2006/wordprocessingDrawing" xmlns:w10="urn:schemas-microsoft-com:office:word" xmlns:w="http://schemas.openxmlformats.org/wordprocessingml/2006/main" xmlns:w14="http://schemas.microsoft.com/office/word/2010/wordml" xmlns:w15="http://schemas.microsoft.com/office/word/2012/wordml" xmlns:w16cex="http://schemas.microsoft.com/office/word/2018/wordml/cex" xmlns:w16cid="http://schemas.microsoft.com/office/word/2016/wordml/cid" xmlns:w16="http://schemas.microsoft.com/office/word/2018/wordml" xmlns:w16sdtdh="http://schemas.microsoft.com/office/word/2020/wordml/sdtdatahash" xmlns:w16se="http://schemas.microsoft.com/office/word/2015/wordml/symex" xmlns:wpg="http://schemas.microsoft.com/office/word/2010/wordprocessingGroup" xmlns:wpi="http://schemas.microsoft.com/office/word/2010/wordprocessingInk" xmlns:wne="http://schemas.microsoft.com/office/word/2006/wordml" xmlns:wps="http://schemas.microsoft.com/office/word/2010/wordprocessingShape" mc:Ignorable="w14 w15 w16se w16cid w16 w16cex w16sdtdh wp14">
   <w:abstractNum w:abstractNumId="0" w15:restartNumberingAfterBreak="0">
     <w:nsid w:val="2A7F15C5"/>
     <w:multiLevelType w:val="hybridMultilevel"/>
@@ -756,17 +697,17 @@
       </w:rPr>
     </w:lvl>
   </w:abstractNum>
-  <w:num w:numId="1">
+  <w:num w:numId="1" w16cid:durableId="1106458963">
     <w:abstractNumId w:val="0"/>
   </w:num>
-  <w:num w:numId="2">
+  <w:num w:numId="2" w16cid:durableId="1015502899">
     <w:abstractNumId w:val="1"/>
   </w:num>
 </w:numbering>
 </file>
 
 <file path=word/styles.xml><?xml version="1.0" encoding="utf-8"?>
-<w:styles xmlns:mc="http://schemas.openxmlformats.org/markup-compatibility/2006" xmlns:r="http://schemas.openxmlformats.org/officeDocument/2006/relationships" xmlns:w="http://schemas.openxmlformats.org/wordprocessingml/2006/main" xmlns:w14="http://schemas.microsoft.com/office/word/2010/wordml" xmlns:w15="http://schemas.microsoft.com/office/word/2012/wordml" xmlns:w16cex="http://schemas.microsoft.com/office/word/2018/wordml/cex" xmlns:w16cid="http://schemas.microsoft.com/office/word/2016/wordml/cid" xmlns:w16="http://schemas.microsoft.com/office/word/2018/wordml" xmlns:w16se="http://schemas.microsoft.com/office/word/2015/wordml/symex" mc:Ignorable="w14 w15 w16se w16cid w16 w16cex">
+<w:styles xmlns:mc="http://schemas.openxmlformats.org/markup-compatibility/2006" xmlns:r="http://schemas.openxmlformats.org/officeDocument/2006/relationships" xmlns:w="http://schemas.openxmlformats.org/wordprocessingml/2006/main" xmlns:w14="http://schemas.microsoft.com/office/word/2010/wordml" xmlns:w15="http://schemas.microsoft.com/office/word/2012/wordml" xmlns:w16cex="http://schemas.microsoft.com/office/word/2018/wordml/cex" xmlns:w16cid="http://schemas.microsoft.com/office/word/2016/wordml/cid" xmlns:w16="http://schemas.microsoft.com/office/word/2018/wordml" xmlns:w16sdtdh="http://schemas.microsoft.com/office/word/2020/wordml/sdtdatahash" xmlns:w16se="http://schemas.microsoft.com/office/word/2015/wordml/symex" mc:Ignorable="w14 w15 w16se w16cid w16 w16cex w16sdtdh">
   <w:docDefaults>
     <w:rPrDefault>
       <w:rPr>

</xml_diff>

<commit_message>
changing docs for the final time
</commit_message>
<xml_diff>
--- a/8ReflectionAssignment.docx
+++ b/8ReflectionAssignment.docx
@@ -30,372 +30,15 @@
         <w:jc w:val="left"/>
       </w:pPr>
       <w:r>
-        <w:t>Write a console based application to dynamically load an assembly. Display the available types and their members. Prompt the user to invoke any method at</w:t>
+        <w:t xml:space="preserve">Write a </w:t>
       </w:r>
+      <w:proofErr w:type="gramStart"/>
       <w:r>
-        <w:rPr>
-          <w:spacing w:val="-13"/>
-        </w:rPr>
-        <w:t xml:space="preserve"> </w:t>
+        <w:t>console based</w:t>
       </w:r>
+      <w:proofErr w:type="gramEnd"/>
       <w:r>
-        <w:t>runtime.</w:t>
-      </w:r>
-    </w:p>
-    <w:p>
-      <w:pPr>
-        <w:pStyle w:val="ListParagraph"/>
-        <w:numPr>
-          <w:ilvl w:val="2"/>
-          <w:numId w:val="2"/>
-        </w:numPr>
-        <w:tabs>
-          <w:tab w:val="left" w:pos="1561"/>
-        </w:tabs>
-        <w:spacing w:before="71" w:line="211" w:lineRule="auto"/>
-        <w:ind w:right="600" w:hanging="361"/>
-        <w:jc w:val="left"/>
-      </w:pPr>
-      <w:r>
-        <w:t xml:space="preserve">Define a </w:t>
-      </w:r>
-      <w:proofErr w:type="spellStart"/>
-      <w:r>
-        <w:rPr>
-          <w:rFonts w:ascii="Courier New" w:hAnsi="Courier New"/>
-        </w:rPr>
-        <w:t>SoftwareAttribute</w:t>
-      </w:r>
-      <w:proofErr w:type="spellEnd"/>
-      <w:r>
-        <w:rPr>
-          <w:rFonts w:ascii="Courier New" w:hAnsi="Courier New"/>
-          <w:spacing w:val="-101"/>
-        </w:rPr>
-        <w:t xml:space="preserve"> </w:t>
-      </w:r>
-      <w:r>
-        <w:t>which is having its base class as “</w:t>
-      </w:r>
-      <w:r>
-        <w:rPr>
-          <w:rFonts w:ascii="Courier New" w:hAnsi="Courier New"/>
-        </w:rPr>
-        <w:t>Attribute</w:t>
-      </w:r>
-      <w:r>
-        <w:t>” with following private</w:t>
-      </w:r>
-      <w:r>
-        <w:rPr>
-          <w:spacing w:val="-4"/>
-        </w:rPr>
-        <w:t xml:space="preserve"> </w:t>
-      </w:r>
-      <w:r>
-        <w:t>members:</w:t>
-      </w:r>
-    </w:p>
-    <w:p>
-      <w:pPr>
-        <w:pStyle w:val="ListParagraph"/>
-        <w:numPr>
-          <w:ilvl w:val="3"/>
-          <w:numId w:val="2"/>
-        </w:numPr>
-        <w:tabs>
-          <w:tab w:val="left" w:pos="2640"/>
-          <w:tab w:val="left" w:pos="2641"/>
-        </w:tabs>
-        <w:spacing w:before="54"/>
-        <w:ind w:hanging="361"/>
-      </w:pPr>
-      <w:r>
-        <w:t>String</w:t>
-      </w:r>
-      <w:r>
-        <w:rPr>
-          <w:spacing w:val="-9"/>
-        </w:rPr>
-        <w:t xml:space="preserve"> </w:t>
-      </w:r>
-      <w:proofErr w:type="spellStart"/>
-      <w:r>
-        <w:rPr>
-          <w:rFonts w:ascii="Courier New" w:hAnsi="Courier New"/>
-        </w:rPr>
-        <w:t>ProjectName</w:t>
-      </w:r>
-      <w:proofErr w:type="spellEnd"/>
-      <w:r>
-        <w:t>.</w:t>
-      </w:r>
-    </w:p>
-    <w:p>
-      <w:pPr>
-        <w:pStyle w:val="ListParagraph"/>
-        <w:numPr>
-          <w:ilvl w:val="3"/>
-          <w:numId w:val="2"/>
-        </w:numPr>
-        <w:tabs>
-          <w:tab w:val="left" w:pos="2640"/>
-          <w:tab w:val="left" w:pos="2641"/>
-        </w:tabs>
-        <w:spacing w:before="29"/>
-        <w:ind w:hanging="361"/>
-      </w:pPr>
-      <w:r>
-        <w:t>String</w:t>
-      </w:r>
-      <w:r>
-        <w:rPr>
-          <w:spacing w:val="-9"/>
-        </w:rPr>
-        <w:t xml:space="preserve"> </w:t>
-      </w:r>
-      <w:r>
-        <w:rPr>
-          <w:rFonts w:ascii="Courier New" w:hAnsi="Courier New"/>
-        </w:rPr>
-        <w:t>Description</w:t>
-      </w:r>
-      <w:r>
-        <w:t>.</w:t>
-      </w:r>
-    </w:p>
-    <w:p>
-      <w:pPr>
-        <w:pStyle w:val="ListParagraph"/>
-        <w:numPr>
-          <w:ilvl w:val="3"/>
-          <w:numId w:val="2"/>
-        </w:numPr>
-        <w:tabs>
-          <w:tab w:val="left" w:pos="2640"/>
-          <w:tab w:val="left" w:pos="2641"/>
-        </w:tabs>
-        <w:spacing w:before="28"/>
-        <w:ind w:hanging="361"/>
-      </w:pPr>
-      <w:r>
-        <w:t>String</w:t>
-      </w:r>
-      <w:r>
-        <w:rPr>
-          <w:spacing w:val="-4"/>
-        </w:rPr>
-        <w:t xml:space="preserve"> </w:t>
-      </w:r>
-      <w:proofErr w:type="spellStart"/>
-      <w:r>
-        <w:rPr>
-          <w:rFonts w:ascii="Courier New" w:hAnsi="Courier New"/>
-        </w:rPr>
-        <w:t>ClientName</w:t>
-      </w:r>
-      <w:proofErr w:type="spellEnd"/>
-      <w:r>
-        <w:t>.</w:t>
-      </w:r>
-    </w:p>
-    <w:p>
-      <w:pPr>
-        <w:pStyle w:val="ListParagraph"/>
-        <w:numPr>
-          <w:ilvl w:val="3"/>
-          <w:numId w:val="2"/>
-        </w:numPr>
-        <w:tabs>
-          <w:tab w:val="left" w:pos="2640"/>
-          <w:tab w:val="left" w:pos="2641"/>
-        </w:tabs>
-        <w:spacing w:before="29"/>
-        <w:ind w:hanging="361"/>
-      </w:pPr>
-      <w:r>
-        <w:t>String</w:t>
-      </w:r>
-      <w:r>
-        <w:rPr>
-          <w:spacing w:val="-4"/>
-        </w:rPr>
-        <w:t xml:space="preserve"> </w:t>
-      </w:r>
-      <w:proofErr w:type="spellStart"/>
-      <w:r>
-        <w:rPr>
-          <w:rFonts w:ascii="Courier New" w:hAnsi="Courier New"/>
-        </w:rPr>
-        <w:t>StartedDate</w:t>
-      </w:r>
-      <w:proofErr w:type="spellEnd"/>
-      <w:r>
-        <w:t>.</w:t>
-      </w:r>
-    </w:p>
-    <w:p>
-      <w:pPr>
-        <w:pStyle w:val="ListParagraph"/>
-        <w:numPr>
-          <w:ilvl w:val="3"/>
-          <w:numId w:val="2"/>
-        </w:numPr>
-        <w:tabs>
-          <w:tab w:val="left" w:pos="2640"/>
-          <w:tab w:val="left" w:pos="2641"/>
-        </w:tabs>
-        <w:spacing w:before="28"/>
-        <w:ind w:hanging="361"/>
-      </w:pPr>
-      <w:r>
-        <w:t>String</w:t>
-      </w:r>
-      <w:r>
-        <w:rPr>
-          <w:spacing w:val="-4"/>
-        </w:rPr>
-        <w:t xml:space="preserve"> </w:t>
-      </w:r>
-      <w:proofErr w:type="spellStart"/>
-      <w:r>
-        <w:rPr>
-          <w:rFonts w:ascii="Courier New" w:hAnsi="Courier New"/>
-        </w:rPr>
-        <w:t>EndDate</w:t>
-      </w:r>
-      <w:proofErr w:type="spellEnd"/>
-      <w:r>
-        <w:t>.</w:t>
-      </w:r>
-    </w:p>
-    <w:p>
-      <w:pPr>
-        <w:pStyle w:val="ListParagraph"/>
-        <w:numPr>
-          <w:ilvl w:val="0"/>
-          <w:numId w:val="1"/>
-        </w:numPr>
-        <w:tabs>
-          <w:tab w:val="left" w:pos="2281"/>
-        </w:tabs>
-        <w:spacing w:before="29"/>
-        <w:ind w:hanging="361"/>
-      </w:pPr>
-      <w:r>
-        <w:t>Write properties for all these</w:t>
-      </w:r>
-      <w:r>
-        <w:rPr>
-          <w:spacing w:val="-4"/>
-        </w:rPr>
-        <w:t xml:space="preserve"> </w:t>
-      </w:r>
-      <w:r>
-        <w:t>members.</w:t>
-      </w:r>
-    </w:p>
-    <w:p>
-      <w:pPr>
-        <w:pStyle w:val="ListParagraph"/>
-        <w:numPr>
-          <w:ilvl w:val="0"/>
-          <w:numId w:val="1"/>
-        </w:numPr>
-        <w:tabs>
-          <w:tab w:val="left" w:pos="2281"/>
-        </w:tabs>
-        <w:spacing w:before="57" w:line="228" w:lineRule="auto"/>
-        <w:ind w:right="1104" w:hanging="361"/>
-      </w:pPr>
-      <w:r>
-        <w:t>Design a simple Console Application for testing refection concept of .NET Framework:</w:t>
-      </w:r>
-    </w:p>
-    <w:p>
-      <w:pPr>
-        <w:pStyle w:val="ListParagraph"/>
-        <w:numPr>
-          <w:ilvl w:val="1"/>
-          <w:numId w:val="1"/>
-        </w:numPr>
-        <w:tabs>
-          <w:tab w:val="left" w:pos="2640"/>
-          <w:tab w:val="left" w:pos="2641"/>
-        </w:tabs>
-        <w:spacing w:before="49"/>
-        <w:ind w:hanging="361"/>
-      </w:pPr>
-      <w:r>
-        <w:t xml:space="preserve">Define </w:t>
-      </w:r>
-      <w:proofErr w:type="spellStart"/>
-      <w:r>
-        <w:rPr>
-          <w:rFonts w:ascii="Courier New" w:hAnsi="Courier New"/>
-        </w:rPr>
-        <w:t>SoftwareAttribute</w:t>
-      </w:r>
-      <w:proofErr w:type="spellEnd"/>
-      <w:r>
-        <w:rPr>
-          <w:rFonts w:ascii="Courier New" w:hAnsi="Courier New"/>
-          <w:spacing w:val="-83"/>
-        </w:rPr>
-        <w:t xml:space="preserve"> </w:t>
-      </w:r>
-      <w:r>
-        <w:t>as Custom Attribute</w:t>
-      </w:r>
-    </w:p>
-    <w:p>
-      <w:pPr>
-        <w:pStyle w:val="ListParagraph"/>
-        <w:numPr>
-          <w:ilvl w:val="1"/>
-          <w:numId w:val="1"/>
-        </w:numPr>
-        <w:tabs>
-          <w:tab w:val="left" w:pos="2640"/>
-          <w:tab w:val="left" w:pos="2641"/>
-        </w:tabs>
-        <w:spacing w:before="29" w:line="256" w:lineRule="exact"/>
-        <w:ind w:hanging="361"/>
-      </w:pPr>
-      <w:r>
-        <w:t xml:space="preserve">Write two classes </w:t>
-      </w:r>
-      <w:proofErr w:type="spellStart"/>
-      <w:r>
-        <w:rPr>
-          <w:rFonts w:ascii="Courier New" w:hAnsi="Courier New"/>
-        </w:rPr>
-        <w:t>HDFCAccount</w:t>
-      </w:r>
-      <w:proofErr w:type="spellEnd"/>
-      <w:r>
-        <w:rPr>
-          <w:rFonts w:ascii="Courier New" w:hAnsi="Courier New"/>
-        </w:rPr>
-        <w:t xml:space="preserve">, </w:t>
-      </w:r>
-      <w:proofErr w:type="spellStart"/>
-      <w:r>
-        <w:rPr>
-          <w:rFonts w:ascii="Courier New" w:hAnsi="Courier New"/>
-        </w:rPr>
-        <w:t>ICICIAccount</w:t>
-      </w:r>
-      <w:proofErr w:type="spellEnd"/>
-      <w:r>
-        <w:rPr>
-          <w:rFonts w:ascii="Courier New" w:hAnsi="Courier New"/>
-          <w:spacing w:val="-83"/>
-        </w:rPr>
-        <w:t xml:space="preserve"> </w:t>
-      </w:r>
-      <w:r>
-        <w:t>Apply</w:t>
+        <w:t xml:space="preserve"> application to dynamically load an assembly. Display the available types and their members. Prompt the user to invoke any method </w:t>
       </w:r>
     </w:p>
     <w:p>
@@ -405,23 +48,8 @@
         <w:ind w:left="2624" w:right="3617"/>
         <w:jc w:val="center"/>
       </w:pPr>
-      <w:proofErr w:type="spellStart"/>
       <w:r>
-        <w:rPr>
-          <w:rFonts w:ascii="Courier New"/>
-        </w:rPr>
-        <w:t>SoftwareAttribute</w:t>
-      </w:r>
-      <w:proofErr w:type="spellEnd"/>
-      <w:r>
-        <w:rPr>
-          <w:rFonts w:ascii="Courier New"/>
-          <w:spacing w:val="-78"/>
-        </w:rPr>
-        <w:t xml:space="preserve"> </w:t>
-      </w:r>
-      <w:r>
-        <w:t>to these classes.</w:t>
+        <w:t>classes.</w:t>
       </w:r>
     </w:p>
     <w:p>

</xml_diff>